<commit_message>
Aplicando correções necessárias ao passo 11
</commit_message>
<xml_diff>
--- a/PassosOPE/11. Lista de Restrições.docx
+++ b/PassosOPE/11. Lista de Restrições.docx
@@ -36,7 +36,7 @@
     </w:p>
     <w:tbl>
       <w:tblPr>
-        <w:tblW w:w="9615" w:type="dxa"/>
+        <w:tblW w:w="9689" w:type="dxa"/>
         <w:tblCellMar>
           <w:top w:w="15" w:type="dxa"/>
           <w:left w:w="15" w:type="dxa"/>
@@ -46,10 +46,13 @@
         <w:tblLook w:val="04A0" w:firstRow="1" w:lastRow="0" w:firstColumn="1" w:lastColumn="0" w:noHBand="0" w:noVBand="1"/>
       </w:tblPr>
       <w:tblGrid>
-        <w:gridCol w:w="2775"/>
-        <w:gridCol w:w="6840"/>
+        <w:gridCol w:w="3919"/>
+        <w:gridCol w:w="5770"/>
       </w:tblGrid>
       <w:tr>
+        <w:trPr>
+          <w:trHeight w:val="299"/>
+        </w:trPr>
         <w:tc>
           <w:tcPr>
             <w:tcW w:w="0" w:type="auto"/>
@@ -128,6 +131,9 @@
         </w:tc>
       </w:tr>
       <w:tr>
+        <w:trPr>
+          <w:trHeight w:val="581"/>
+        </w:trPr>
         <w:tc>
           <w:tcPr>
             <w:tcW w:w="0" w:type="auto"/>
@@ -161,7 +167,7 @@
                 <w:color w:val="000000"/>
                 <w:lang w:eastAsia="pt-BR"/>
               </w:rPr>
-              <w:t>A linguagem Python deve ser utilizado.</w:t>
+              <w:t>Sistema compatível com os equipamentos que o cliente possui.</w:t>
             </w:r>
           </w:p>
         </w:tc>
@@ -186,9 +192,8 @@
             <w:pPr>
               <w:spacing w:after="0" w:line="240" w:lineRule="auto"/>
               <w:rPr>
-                <w:rFonts w:ascii="Times New Roman" w:eastAsia="Times New Roman" w:hAnsi="Times New Roman" w:cs="Times New Roman"/>
-                <w:sz w:val="24"/>
-                <w:szCs w:val="24"/>
+                <w:rFonts w:ascii="Arial" w:eastAsia="Times New Roman" w:hAnsi="Arial" w:cs="Arial"/>
+                <w:color w:val="000000"/>
                 <w:lang w:eastAsia="pt-BR"/>
               </w:rPr>
             </w:pPr>
@@ -198,28 +203,15 @@
                 <w:color w:val="000000"/>
                 <w:lang w:eastAsia="pt-BR"/>
               </w:rPr>
-              <w:t>É a lingu</w:t>
-            </w:r>
-            <w:r>
-              <w:rPr>
-                <w:rFonts w:ascii="Arial" w:eastAsia="Times New Roman" w:hAnsi="Arial" w:cs="Arial"/>
-                <w:color w:val="000000"/>
-                <w:lang w:eastAsia="pt-BR"/>
-              </w:rPr>
-              <w:t>agem trabalhada pelos alunos no curso</w:t>
-            </w:r>
-            <w:r>
-              <w:rPr>
-                <w:rFonts w:ascii="Arial" w:eastAsia="Times New Roman" w:hAnsi="Arial" w:cs="Arial"/>
-                <w:color w:val="000000"/>
-                <w:lang w:eastAsia="pt-BR"/>
-              </w:rPr>
-              <w:t xml:space="preserve"> SI.</w:t>
+              <w:t>O cliente possui apenas um notebook e um smartphone e deseja que a aplicação funcione em ambos.</w:t>
             </w:r>
           </w:p>
         </w:tc>
       </w:tr>
       <w:tr>
+        <w:trPr>
+          <w:trHeight w:val="581"/>
+        </w:trPr>
         <w:tc>
           <w:tcPr>
             <w:tcW w:w="0" w:type="auto"/>
@@ -235,15 +227,13 @@
               <w:bottom w:w="100" w:type="dxa"/>
               <w:right w:w="100" w:type="dxa"/>
             </w:tcMar>
-            <w:hideMark/>
           </w:tcPr>
           <w:p>
             <w:pPr>
               <w:spacing w:after="0" w:line="240" w:lineRule="auto"/>
               <w:rPr>
-                <w:rFonts w:ascii="Times New Roman" w:eastAsia="Times New Roman" w:hAnsi="Times New Roman" w:cs="Times New Roman"/>
-                <w:sz w:val="24"/>
-                <w:szCs w:val="24"/>
+                <w:rFonts w:ascii="Arial" w:eastAsia="Times New Roman" w:hAnsi="Arial" w:cs="Arial"/>
+                <w:color w:val="000000"/>
                 <w:lang w:eastAsia="pt-BR"/>
               </w:rPr>
             </w:pPr>
@@ -253,25 +243,7 @@
                 <w:color w:val="000000"/>
                 <w:lang w:eastAsia="pt-BR"/>
               </w:rPr>
-              <w:t xml:space="preserve">O framework Web </w:t>
-            </w:r>
-            <w:proofErr w:type="spellStart"/>
-            <w:r>
-              <w:rPr>
-                <w:rFonts w:ascii="Arial" w:eastAsia="Times New Roman" w:hAnsi="Arial" w:cs="Arial"/>
-                <w:color w:val="000000"/>
-                <w:lang w:eastAsia="pt-BR"/>
-              </w:rPr>
-              <w:t>Django</w:t>
-            </w:r>
-            <w:proofErr w:type="spellEnd"/>
-            <w:r>
-              <w:rPr>
-                <w:rFonts w:ascii="Arial" w:eastAsia="Times New Roman" w:hAnsi="Arial" w:cs="Arial"/>
-                <w:color w:val="000000"/>
-                <w:lang w:eastAsia="pt-BR"/>
-              </w:rPr>
-              <w:t xml:space="preserve"> deve ser utilizado.</w:t>
+              <w:t>Sistema simples e funcional.</w:t>
             </w:r>
           </w:p>
         </w:tc>
@@ -290,15 +262,13 @@
               <w:bottom w:w="100" w:type="dxa"/>
               <w:right w:w="100" w:type="dxa"/>
             </w:tcMar>
-            <w:hideMark/>
           </w:tcPr>
           <w:p>
             <w:pPr>
               <w:spacing w:after="0" w:line="240" w:lineRule="auto"/>
               <w:rPr>
-                <w:rFonts w:ascii="Times New Roman" w:eastAsia="Times New Roman" w:hAnsi="Times New Roman" w:cs="Times New Roman"/>
-                <w:sz w:val="24"/>
-                <w:szCs w:val="24"/>
+                <w:rFonts w:ascii="Arial" w:eastAsia="Times New Roman" w:hAnsi="Arial" w:cs="Arial"/>
+                <w:color w:val="000000"/>
                 <w:lang w:eastAsia="pt-BR"/>
               </w:rPr>
             </w:pPr>
@@ -308,100 +278,10 @@
                 <w:color w:val="000000"/>
                 <w:lang w:eastAsia="pt-BR"/>
               </w:rPr>
-              <w:t>O framework foi lecionado no 2°semestre e é considerado de fácil uso e integração simples.</w:t>
+              <w:t>O usuário é bem atarefado e necessita que seja prático e que atenda suas necessidades.</w:t>
             </w:r>
             <w:bookmarkStart w:id="0" w:name="_GoBack"/>
             <w:bookmarkEnd w:id="0"/>
-          </w:p>
-        </w:tc>
-      </w:tr>
-      <w:tr>
-        <w:tc>
-          <w:tcPr>
-            <w:tcW w:w="0" w:type="auto"/>
-            <w:tcBorders>
-              <w:top w:val="single" w:sz="8" w:space="0" w:color="FF9900"/>
-              <w:left w:val="single" w:sz="8" w:space="0" w:color="FF9900"/>
-              <w:bottom w:val="single" w:sz="8" w:space="0" w:color="FF9900"/>
-              <w:right w:val="single" w:sz="8" w:space="0" w:color="FF9900"/>
-            </w:tcBorders>
-            <w:tcMar>
-              <w:top w:w="100" w:type="dxa"/>
-              <w:left w:w="100" w:type="dxa"/>
-              <w:bottom w:w="100" w:type="dxa"/>
-              <w:right w:w="100" w:type="dxa"/>
-            </w:tcMar>
-            <w:hideMark/>
-          </w:tcPr>
-          <w:p>
-            <w:pPr>
-              <w:spacing w:after="0" w:line="240" w:lineRule="auto"/>
-              <w:rPr>
-                <w:rFonts w:ascii="Times New Roman" w:eastAsia="Times New Roman" w:hAnsi="Times New Roman" w:cs="Times New Roman"/>
-                <w:sz w:val="24"/>
-                <w:szCs w:val="24"/>
-                <w:lang w:eastAsia="pt-BR"/>
-              </w:rPr>
-            </w:pPr>
-            <w:proofErr w:type="spellStart"/>
-            <w:r>
-              <w:rPr>
-                <w:rFonts w:ascii="Arial" w:eastAsia="Times New Roman" w:hAnsi="Arial" w:cs="Arial"/>
-                <w:color w:val="000000"/>
-                <w:lang w:eastAsia="pt-BR"/>
-              </w:rPr>
-              <w:t>SQLServer</w:t>
-            </w:r>
-            <w:proofErr w:type="spellEnd"/>
-            <w:r>
-              <w:rPr>
-                <w:rFonts w:ascii="Arial" w:eastAsia="Times New Roman" w:hAnsi="Arial" w:cs="Arial"/>
-                <w:color w:val="000000"/>
-                <w:lang w:eastAsia="pt-BR"/>
-              </w:rPr>
-              <w:t xml:space="preserve"> </w:t>
-            </w:r>
-          </w:p>
-        </w:tc>
-        <w:tc>
-          <w:tcPr>
-            <w:tcW w:w="0" w:type="auto"/>
-            <w:tcBorders>
-              <w:top w:val="single" w:sz="8" w:space="0" w:color="FF9900"/>
-              <w:left w:val="single" w:sz="8" w:space="0" w:color="FF9900"/>
-              <w:bottom w:val="single" w:sz="8" w:space="0" w:color="FF9900"/>
-              <w:right w:val="single" w:sz="8" w:space="0" w:color="FF9900"/>
-            </w:tcBorders>
-            <w:tcMar>
-              <w:top w:w="100" w:type="dxa"/>
-              <w:left w:w="100" w:type="dxa"/>
-              <w:bottom w:w="100" w:type="dxa"/>
-              <w:right w:w="100" w:type="dxa"/>
-            </w:tcMar>
-            <w:hideMark/>
-          </w:tcPr>
-          <w:p>
-            <w:pPr>
-              <w:spacing w:after="0" w:line="240" w:lineRule="auto"/>
-              <w:rPr>
-                <w:rFonts w:ascii="Arial" w:eastAsia="Times New Roman" w:hAnsi="Arial" w:cs="Arial"/>
-                <w:lang w:eastAsia="pt-BR"/>
-              </w:rPr>
-            </w:pPr>
-            <w:r>
-              <w:rPr>
-                <w:rFonts w:ascii="Arial" w:eastAsia="Times New Roman" w:hAnsi="Arial" w:cs="Arial"/>
-                <w:lang w:eastAsia="pt-BR"/>
-              </w:rPr>
-              <w:t xml:space="preserve">Microsoft SQL Server é um sistema gerenciador de Banco de dados relacional </w:t>
-            </w:r>
-            <w:r>
-              <w:rPr>
-                <w:rFonts w:ascii="Arial" w:eastAsia="Times New Roman" w:hAnsi="Arial" w:cs="Arial"/>
-                <w:lang w:eastAsia="pt-BR"/>
-              </w:rPr>
-              <w:t>que foi ministrado em aula na matéria “Linguagem SQL”</w:t>
-            </w:r>
           </w:p>
         </w:tc>
       </w:tr>

</xml_diff>